<commit_message>
Adding sprint #2 project management files. -cilgin
</commit_message>
<xml_diff>
--- a/ProjectManagement/Sprint2Documents/DailyScrumMeetingNotesSprint2.docx
+++ b/ProjectManagement/Sprint2Documents/DailyScrumMeetingNotesSprint2.docx
@@ -49,7 +49,25 @@
           <w:color w:val="2D3B45"/>
           <w:u w:color="2D3B45"/>
         </w:rPr>
-        <w:t>Some more assets found by Cihat.</w:t>
+        <w:t xml:space="preserve">Some more assets found by </w:t>
+      </w:r>
+      <w:proofErr w:type="spellStart"/>
+      <w:r>
+        <w:rPr>
+          <w:rFonts w:ascii="Arial" w:eastAsia="Lato" w:hAnsi="Arial" w:cs="Arial"/>
+          <w:color w:val="2D3B45"/>
+          <w:u w:color="2D3B45"/>
+        </w:rPr>
+        <w:t>Cihat</w:t>
+      </w:r>
+      <w:proofErr w:type="spellEnd"/>
+      <w:r>
+        <w:rPr>
+          <w:rFonts w:ascii="Arial" w:eastAsia="Lato" w:hAnsi="Arial" w:cs="Arial"/>
+          <w:color w:val="2D3B45"/>
+          <w:u w:color="2D3B45"/>
+        </w:rPr>
+        <w:t>.</w:t>
       </w:r>
     </w:p>
     <w:p>
@@ -74,14 +92,23 @@
         </w:rPr>
         <w:t xml:space="preserve">Working on character movement codes by </w:t>
       </w:r>
+      <w:proofErr w:type="spellStart"/>
       <w:r>
         <w:rPr>
           <w:rFonts w:ascii="Arial" w:eastAsia="Lato" w:hAnsi="Arial" w:cs="Arial"/>
           <w:color w:val="2D3B45"/>
           <w:u w:color="2D3B45"/>
-          <w:lang w:val="tr-TR"/>
-        </w:rPr>
-        <w:t>Çilem.</w:t>
+        </w:rPr>
+        <w:t>Çilem</w:t>
+      </w:r>
+      <w:proofErr w:type="spellEnd"/>
+      <w:r>
+        <w:rPr>
+          <w:rFonts w:ascii="Arial" w:eastAsia="Lato" w:hAnsi="Arial" w:cs="Arial"/>
+          <w:color w:val="2D3B45"/>
+          <w:u w:color="2D3B45"/>
+        </w:rPr>
+        <w:t>.</w:t>
       </w:r>
     </w:p>
     <w:p>
@@ -139,16 +166,43 @@
           <w:color w:val="2D3B45"/>
           <w:u w:color="000000"/>
         </w:rPr>
-        <w:t xml:space="preserve"> movement and interaction codes by Cihat and </w:t>
-      </w:r>
-      <w:r>
-        <w:rPr>
-          <w:rFonts w:ascii="Arial" w:eastAsia="Lato" w:hAnsi="Arial" w:cs="Arial"/>
-          <w:color w:val="2D3B45"/>
-          <w:u w:color="000000"/>
-          <w:lang w:val="tr-TR"/>
-        </w:rPr>
-        <w:t>Çilem.</w:t>
+        <w:t xml:space="preserve"> movement and interaction codes by </w:t>
+      </w:r>
+      <w:proofErr w:type="spellStart"/>
+      <w:r>
+        <w:rPr>
+          <w:rFonts w:ascii="Arial" w:eastAsia="Lato" w:hAnsi="Arial" w:cs="Arial"/>
+          <w:color w:val="2D3B45"/>
+          <w:u w:color="000000"/>
+        </w:rPr>
+        <w:t>Cihat</w:t>
+      </w:r>
+      <w:proofErr w:type="spellEnd"/>
+      <w:r>
+        <w:rPr>
+          <w:rFonts w:ascii="Arial" w:eastAsia="Lato" w:hAnsi="Arial" w:cs="Arial"/>
+          <w:color w:val="2D3B45"/>
+          <w:u w:color="000000"/>
+        </w:rPr>
+        <w:t xml:space="preserve"> and </w:t>
+      </w:r>
+      <w:proofErr w:type="spellStart"/>
+      <w:r>
+        <w:rPr>
+          <w:rFonts w:ascii="Arial" w:eastAsia="Lato" w:hAnsi="Arial" w:cs="Arial"/>
+          <w:color w:val="2D3B45"/>
+          <w:u w:color="000000"/>
+        </w:rPr>
+        <w:t>Çilem</w:t>
+      </w:r>
+      <w:proofErr w:type="spellEnd"/>
+      <w:r>
+        <w:rPr>
+          <w:rFonts w:ascii="Arial" w:eastAsia="Lato" w:hAnsi="Arial" w:cs="Arial"/>
+          <w:color w:val="2D3B45"/>
+          <w:u w:color="000000"/>
+        </w:rPr>
+        <w:t>.</w:t>
       </w:r>
     </w:p>
     <w:p>
@@ -198,7 +252,25 @@
           <w:color w:val="2D3B45"/>
           <w:u w:color="000000"/>
         </w:rPr>
-        <w:t>Working on camera codes by Berkay.</w:t>
+        <w:t xml:space="preserve">Working on camera codes by </w:t>
+      </w:r>
+      <w:proofErr w:type="spellStart"/>
+      <w:r>
+        <w:rPr>
+          <w:rFonts w:ascii="Arial" w:eastAsia="Lato" w:hAnsi="Arial" w:cs="Arial"/>
+          <w:color w:val="2D3B45"/>
+          <w:u w:color="000000"/>
+        </w:rPr>
+        <w:t>Berkay</w:t>
+      </w:r>
+      <w:proofErr w:type="spellEnd"/>
+      <w:r>
+        <w:rPr>
+          <w:rFonts w:ascii="Arial" w:eastAsia="Lato" w:hAnsi="Arial" w:cs="Arial"/>
+          <w:color w:val="2D3B45"/>
+          <w:u w:color="000000"/>
+        </w:rPr>
+        <w:t>.</w:t>
       </w:r>
     </w:p>
     <w:p>
@@ -208,24 +280,16 @@
         <w:rPr>
           <w:rFonts w:ascii="Arial" w:eastAsia="Lato" w:hAnsi="Arial" w:cs="Arial"/>
           <w:color w:val="2D3B45"/>
-          <w:u w:val="single" w:color="000000"/>
-        </w:rPr>
-      </w:pPr>
-      <w:r>
-        <w:rPr>
-          <w:rFonts w:ascii="Arial" w:eastAsia="Lato" w:hAnsi="Arial" w:cs="Arial"/>
-          <w:color w:val="2D3B45"/>
-          <w:u w:val="single" w:color="000000"/>
-        </w:rPr>
-        <w:t>12.05</w:t>
-      </w:r>
-      <w:r>
-        <w:rPr>
-          <w:rFonts w:ascii="Arial" w:eastAsia="Lato" w:hAnsi="Arial" w:cs="Arial"/>
-          <w:color w:val="2D3B45"/>
-          <w:u w:val="single" w:color="000000"/>
-        </w:rPr>
-        <w:t>.2022</w:t>
+          <w:u w:val="single"/>
+        </w:rPr>
+      </w:pPr>
+      <w:r>
+        <w:rPr>
+          <w:rFonts w:ascii="Arial" w:eastAsia="Lato" w:hAnsi="Arial" w:cs="Arial"/>
+          <w:color w:val="2D3B45"/>
+          <w:u w:val="single"/>
+        </w:rPr>
+        <w:t>13.05.2022</w:t>
       </w:r>
     </w:p>
     <w:p>
@@ -242,6 +306,32 @@
           <w:u w:color="000000"/>
         </w:rPr>
       </w:pPr>
+      <w:r>
+        <w:rPr>
+          <w:rFonts w:ascii="Arial" w:eastAsia="Lato" w:hAnsi="Arial" w:cs="Arial"/>
+          <w:color w:val="2D3B45"/>
+          <w:u w:color="000000"/>
+        </w:rPr>
+        <w:t xml:space="preserve">Continuing working on camera codes by </w:t>
+      </w:r>
+      <w:proofErr w:type="spellStart"/>
+      <w:r>
+        <w:rPr>
+          <w:rFonts w:ascii="Arial" w:eastAsia="Lato" w:hAnsi="Arial" w:cs="Arial"/>
+          <w:color w:val="2D3B45"/>
+          <w:u w:color="000000"/>
+        </w:rPr>
+        <w:t>Berkay</w:t>
+      </w:r>
+      <w:proofErr w:type="spellEnd"/>
+      <w:r>
+        <w:rPr>
+          <w:rFonts w:ascii="Arial" w:eastAsia="Lato" w:hAnsi="Arial" w:cs="Arial"/>
+          <w:color w:val="2D3B45"/>
+          <w:u w:color="000000"/>
+        </w:rPr>
+        <w:t>.</w:t>
+      </w:r>
     </w:p>
     <w:p>
       <w:pPr>
@@ -259,7 +349,7 @@
           <w:color w:val="2D3B45"/>
           <w:u w:val="single" w:color="000000"/>
         </w:rPr>
-        <w:t>13.05</w:t>
+        <w:t>14.05</w:t>
       </w:r>
       <w:r>
         <w:rPr>
@@ -284,6 +374,22 @@
           <w:u w:color="000000"/>
         </w:rPr>
       </w:pPr>
+      <w:r>
+        <w:rPr>
+          <w:rFonts w:ascii="Arial" w:eastAsia="Lato" w:hAnsi="Arial" w:cs="Arial"/>
+          <w:color w:val="2D3B45"/>
+          <w:u w:color="000000"/>
+        </w:rPr>
+        <w:t>General progress discussion meetup</w:t>
+      </w:r>
+      <w:r>
+        <w:rPr>
+          <w:rFonts w:ascii="Arial" w:eastAsia="Lato" w:hAnsi="Arial" w:cs="Arial"/>
+          <w:color w:val="2D3B45"/>
+          <w:u w:color="000000"/>
+        </w:rPr>
+        <w:t xml:space="preserve"> with the team.</w:t>
+      </w:r>
     </w:p>
     <w:p>
       <w:pPr>
@@ -301,15 +407,7 @@
           <w:color w:val="2D3B45"/>
           <w:u w:val="single" w:color="000000"/>
         </w:rPr>
-        <w:t>14.05</w:t>
-      </w:r>
-      <w:r>
-        <w:rPr>
-          <w:rFonts w:ascii="Arial" w:eastAsia="Lato" w:hAnsi="Arial" w:cs="Arial"/>
-          <w:color w:val="2D3B45"/>
-          <w:u w:val="single" w:color="000000"/>
-        </w:rPr>
-        <w:t>.2022</w:t>
+        <w:t>16.05.2022</w:t>
       </w:r>
     </w:p>
     <w:p>
@@ -326,6 +424,22 @@
           <w:u w:color="000000"/>
         </w:rPr>
       </w:pPr>
+      <w:r>
+        <w:rPr>
+          <w:rFonts w:ascii="Arial" w:eastAsia="Lato" w:hAnsi="Arial" w:cs="Arial"/>
+          <w:color w:val="2D3B45"/>
+          <w:u w:color="000000"/>
+        </w:rPr>
+        <w:t>Developer te</w:t>
+      </w:r>
+      <w:r>
+        <w:rPr>
+          <w:rFonts w:ascii="Arial" w:eastAsia="Lato" w:hAnsi="Arial" w:cs="Arial"/>
+          <w:color w:val="2D3B45"/>
+          <w:u w:color="000000"/>
+        </w:rPr>
+        <w:t>am working on the codes.</w:t>
+      </w:r>
     </w:p>
     <w:p>
       <w:pPr>
@@ -343,15 +457,7 @@
           <w:color w:val="2D3B45"/>
           <w:u w:val="single" w:color="000000"/>
         </w:rPr>
-        <w:t>15.05</w:t>
-      </w:r>
-      <w:r>
-        <w:rPr>
-          <w:rFonts w:ascii="Arial" w:eastAsia="Lato" w:hAnsi="Arial" w:cs="Arial"/>
-          <w:color w:val="2D3B45"/>
-          <w:u w:val="single" w:color="000000"/>
-        </w:rPr>
-        <w:t>.2022</w:t>
+        <w:t>17.05.2022</w:t>
       </w:r>
     </w:p>
     <w:p>
@@ -368,6 +474,14 @@
           <w:u w:color="000000"/>
         </w:rPr>
       </w:pPr>
+      <w:r>
+        <w:rPr>
+          <w:rFonts w:ascii="Arial" w:eastAsia="Lato" w:hAnsi="Arial" w:cs="Arial"/>
+          <w:color w:val="2D3B45"/>
+          <w:u w:color="000000"/>
+        </w:rPr>
+        <w:t>Starting to look for BGM for the game by Pelin.</w:t>
+      </w:r>
     </w:p>
     <w:p>
       <w:pPr>
@@ -385,7 +499,7 @@
           <w:color w:val="2D3B45"/>
           <w:u w:val="single" w:color="000000"/>
         </w:rPr>
-        <w:t>16</w:t>
+        <w:t>20</w:t>
       </w:r>
       <w:r>
         <w:rPr>
@@ -410,6 +524,14 @@
           <w:u w:color="000000"/>
         </w:rPr>
       </w:pPr>
+      <w:r>
+        <w:rPr>
+          <w:rFonts w:ascii="Arial" w:eastAsia="Lato" w:hAnsi="Arial" w:cs="Arial"/>
+          <w:color w:val="2D3B45"/>
+          <w:u w:color="000000"/>
+        </w:rPr>
+        <w:t>Developer meeting with progress check on Discord.</w:t>
+      </w:r>
     </w:p>
     <w:p>
       <w:pPr>
@@ -427,7 +549,7 @@
           <w:color w:val="2D3B45"/>
           <w:u w:val="single" w:color="000000"/>
         </w:rPr>
-        <w:t>17</w:t>
+        <w:t>21</w:t>
       </w:r>
       <w:r>
         <w:rPr>
@@ -452,32 +574,47 @@
           <w:u w:color="000000"/>
         </w:rPr>
       </w:pPr>
-    </w:p>
-    <w:p>
-      <w:pPr>
-        <w:pStyle w:val="Default"/>
-        <w:spacing w:before="0" w:line="360" w:lineRule="auto"/>
-        <w:rPr>
-          <w:rFonts w:ascii="Arial" w:eastAsia="Lato" w:hAnsi="Arial" w:cs="Arial"/>
-          <w:color w:val="2D3B45"/>
-          <w:u w:val="single" w:color="000000"/>
-        </w:rPr>
-      </w:pPr>
-      <w:r>
-        <w:rPr>
-          <w:rFonts w:ascii="Arial" w:eastAsia="Lato" w:hAnsi="Arial" w:cs="Arial"/>
-          <w:color w:val="2D3B45"/>
-          <w:u w:val="single" w:color="000000"/>
-        </w:rPr>
-        <w:t>18</w:t>
-      </w:r>
-      <w:r>
-        <w:rPr>
-          <w:rFonts w:ascii="Arial" w:eastAsia="Lato" w:hAnsi="Arial" w:cs="Arial"/>
-          <w:color w:val="2D3B45"/>
-          <w:u w:val="single" w:color="000000"/>
-        </w:rPr>
-        <w:t>.05.2022</w:t>
+      <w:r>
+        <w:rPr>
+          <w:rFonts w:ascii="Arial" w:eastAsia="Lato" w:hAnsi="Arial" w:cs="Arial"/>
+          <w:color w:val="2D3B45"/>
+          <w:u w:color="000000"/>
+        </w:rPr>
+        <w:t>Character animations done by Ibrahim</w:t>
+      </w:r>
+      <w:r>
+        <w:rPr>
+          <w:rFonts w:ascii="Arial" w:eastAsia="Lato" w:hAnsi="Arial" w:cs="Arial"/>
+          <w:color w:val="2D3B45"/>
+          <w:u w:color="000000"/>
+        </w:rPr>
+        <w:t xml:space="preserve">, further </w:t>
+      </w:r>
+      <w:r>
+        <w:rPr>
+          <w:rFonts w:ascii="Arial" w:eastAsia="Lato" w:hAnsi="Arial" w:cs="Arial"/>
+          <w:color w:val="2D3B45"/>
+          <w:u w:color="000000"/>
+        </w:rPr>
+        <w:t xml:space="preserve">insights by </w:t>
+      </w:r>
+      <w:proofErr w:type="spellStart"/>
+      <w:r>
+        <w:rPr>
+          <w:rFonts w:ascii="Arial" w:eastAsia="Lato" w:hAnsi="Arial" w:cs="Arial"/>
+          <w:color w:val="2D3B45"/>
+          <w:u w:color="000000"/>
+        </w:rPr>
+        <w:t>Çilem</w:t>
+      </w:r>
+      <w:proofErr w:type="spellEnd"/>
+      <w:r>
+        <w:rPr>
+          <w:rFonts w:ascii="Arial" w:eastAsia="Lato" w:hAnsi="Arial" w:cs="Arial"/>
+          <w:color w:val="2D3B45"/>
+          <w:u w:color="000000"/>
+        </w:rPr>
+        <w:t>.</w:t>
       </w:r>
     </w:p>
     <w:p>
@@ -494,6 +631,32 @@
           <w:u w:color="000000"/>
         </w:rPr>
       </w:pPr>
+      <w:r>
+        <w:rPr>
+          <w:rFonts w:ascii="Arial" w:eastAsia="Lato" w:hAnsi="Arial" w:cs="Arial"/>
+          <w:color w:val="2D3B45"/>
+          <w:u w:color="000000"/>
+        </w:rPr>
+        <w:t xml:space="preserve">Working on environment design by </w:t>
+      </w:r>
+      <w:r>
+        <w:rPr>
+          <w:rFonts w:ascii="Arial" w:eastAsia="Lato" w:hAnsi="Arial" w:cs="Arial"/>
+          <w:color w:val="2D3B45"/>
+          <w:u w:color="000000"/>
+          <w:lang w:val="tr-TR"/>
+        </w:rPr>
+        <w:t>Çilem</w:t>
+      </w:r>
+      <w:r>
+        <w:rPr>
+          <w:rFonts w:ascii="Arial" w:eastAsia="Lato" w:hAnsi="Arial" w:cs="Arial"/>
+          <w:color w:val="2D3B45"/>
+          <w:u w:color="000000"/>
+          <w:lang w:val="tr-TR"/>
+        </w:rPr>
+        <w:t>.</w:t>
+      </w:r>
     </w:p>
     <w:p>
       <w:pPr>
@@ -511,7 +674,7 @@
           <w:color w:val="2D3B45"/>
           <w:u w:val="single" w:color="000000"/>
         </w:rPr>
-        <w:t>19</w:t>
+        <w:t>22</w:t>
       </w:r>
       <w:r>
         <w:rPr>
@@ -520,6 +683,88 @@
           <w:u w:val="single" w:color="000000"/>
         </w:rPr>
         <w:t>.05.2022</w:t>
+      </w:r>
+    </w:p>
+    <w:p>
+      <w:pPr>
+        <w:pStyle w:val="Default"/>
+        <w:numPr>
+          <w:ilvl w:val="0"/>
+          <w:numId w:val="7"/>
+        </w:numPr>
+        <w:spacing w:before="0" w:line="360" w:lineRule="auto"/>
+        <w:rPr>
+          <w:rFonts w:ascii="Arial" w:eastAsia="Lato" w:hAnsi="Arial" w:cs="Arial"/>
+          <w:color w:val="2D3B45"/>
+          <w:u w:color="000000"/>
+        </w:rPr>
+      </w:pPr>
+      <w:r>
+        <w:rPr>
+          <w:rFonts w:ascii="Arial" w:eastAsia="Lato" w:hAnsi="Arial" w:cs="Arial"/>
+          <w:color w:val="2D3B45"/>
+          <w:u w:color="000000"/>
+        </w:rPr>
+        <w:t xml:space="preserve">Game screenshots taken by </w:t>
+      </w:r>
+      <w:proofErr w:type="spellStart"/>
+      <w:r>
+        <w:rPr>
+          <w:rFonts w:ascii="Arial" w:eastAsia="Lato" w:hAnsi="Arial" w:cs="Arial"/>
+          <w:color w:val="2D3B45"/>
+          <w:u w:color="000000"/>
+        </w:rPr>
+        <w:t>Çilem</w:t>
+      </w:r>
+      <w:proofErr w:type="spellEnd"/>
+      <w:r>
+        <w:rPr>
+          <w:rFonts w:ascii="Arial" w:eastAsia="Lato" w:hAnsi="Arial" w:cs="Arial"/>
+          <w:color w:val="2D3B45"/>
+          <w:u w:color="000000"/>
+        </w:rPr>
+        <w:t>.</w:t>
+      </w:r>
+    </w:p>
+    <w:p>
+      <w:pPr>
+        <w:pStyle w:val="Default"/>
+        <w:numPr>
+          <w:ilvl w:val="0"/>
+          <w:numId w:val="7"/>
+        </w:numPr>
+        <w:spacing w:before="0" w:line="360" w:lineRule="auto"/>
+        <w:rPr>
+          <w:rFonts w:ascii="Arial" w:eastAsia="Lato" w:hAnsi="Arial" w:cs="Arial"/>
+          <w:color w:val="2D3B45"/>
+          <w:u w:color="000000"/>
+        </w:rPr>
+      </w:pPr>
+      <w:r>
+        <w:rPr>
+          <w:rFonts w:ascii="Arial" w:eastAsia="Lato" w:hAnsi="Arial" w:cs="Arial"/>
+          <w:color w:val="2D3B45"/>
+          <w:u w:color="000000"/>
+        </w:rPr>
+        <w:t xml:space="preserve">Some technical issues brought to attention by </w:t>
+      </w:r>
+      <w:proofErr w:type="spellStart"/>
+      <w:r>
+        <w:rPr>
+          <w:rFonts w:ascii="Arial" w:eastAsia="Lato" w:hAnsi="Arial" w:cs="Arial"/>
+          <w:color w:val="2D3B45"/>
+          <w:u w:color="000000"/>
+        </w:rPr>
+        <w:t>Çilem</w:t>
+      </w:r>
+      <w:proofErr w:type="spellEnd"/>
+      <w:r>
+        <w:rPr>
+          <w:rFonts w:ascii="Arial" w:eastAsia="Lato" w:hAnsi="Arial" w:cs="Arial"/>
+          <w:color w:val="2D3B45"/>
+          <w:u w:color="000000"/>
+        </w:rPr>
+        <w:t>.</w:t>
       </w:r>
     </w:p>
     <w:p>
@@ -536,116 +781,37 @@
           <w:u w:color="000000"/>
         </w:rPr>
       </w:pPr>
-    </w:p>
-    <w:p>
-      <w:pPr>
-        <w:pStyle w:val="Default"/>
-        <w:spacing w:before="0" w:line="360" w:lineRule="auto"/>
-        <w:rPr>
-          <w:rFonts w:ascii="Arial" w:eastAsia="Lato" w:hAnsi="Arial" w:cs="Arial"/>
-          <w:color w:val="2D3B45"/>
-          <w:u w:val="single" w:color="000000"/>
-        </w:rPr>
-      </w:pPr>
-      <w:r>
-        <w:rPr>
-          <w:rFonts w:ascii="Arial" w:eastAsia="Lato" w:hAnsi="Arial" w:cs="Arial"/>
-          <w:color w:val="2D3B45"/>
-          <w:u w:val="single" w:color="000000"/>
-        </w:rPr>
-        <w:t>20</w:t>
-      </w:r>
-      <w:r>
-        <w:rPr>
-          <w:rFonts w:ascii="Arial" w:eastAsia="Lato" w:hAnsi="Arial" w:cs="Arial"/>
-          <w:color w:val="2D3B45"/>
-          <w:u w:val="single" w:color="000000"/>
-        </w:rPr>
-        <w:t>.05.2022</w:t>
-      </w:r>
-    </w:p>
-    <w:p>
-      <w:pPr>
-        <w:pStyle w:val="Default"/>
-        <w:numPr>
-          <w:ilvl w:val="0"/>
-          <w:numId w:val="3"/>
-        </w:numPr>
-        <w:spacing w:before="0" w:line="360" w:lineRule="auto"/>
-        <w:rPr>
-          <w:rFonts w:ascii="Arial" w:eastAsia="Lato" w:hAnsi="Arial" w:cs="Arial"/>
-          <w:color w:val="2D3B45"/>
-          <w:u w:color="000000"/>
-        </w:rPr>
-      </w:pPr>
-    </w:p>
-    <w:p>
-      <w:pPr>
-        <w:pStyle w:val="Default"/>
-        <w:spacing w:before="0" w:line="360" w:lineRule="auto"/>
-        <w:rPr>
-          <w:rFonts w:ascii="Arial" w:eastAsia="Lato" w:hAnsi="Arial" w:cs="Arial"/>
-          <w:color w:val="2D3B45"/>
-          <w:u w:val="single" w:color="000000"/>
-        </w:rPr>
-      </w:pPr>
-      <w:r>
-        <w:rPr>
-          <w:rFonts w:ascii="Arial" w:eastAsia="Lato" w:hAnsi="Arial" w:cs="Arial"/>
-          <w:color w:val="2D3B45"/>
-          <w:u w:val="single" w:color="000000"/>
-        </w:rPr>
-        <w:t>21</w:t>
-      </w:r>
-      <w:r>
-        <w:rPr>
-          <w:rFonts w:ascii="Arial" w:eastAsia="Lato" w:hAnsi="Arial" w:cs="Arial"/>
-          <w:color w:val="2D3B45"/>
-          <w:u w:val="single" w:color="000000"/>
-        </w:rPr>
-        <w:t>.05.2022</w:t>
-      </w:r>
-    </w:p>
-    <w:p>
-      <w:pPr>
-        <w:pStyle w:val="Default"/>
-        <w:numPr>
-          <w:ilvl w:val="0"/>
-          <w:numId w:val="3"/>
-        </w:numPr>
-        <w:spacing w:before="0" w:line="360" w:lineRule="auto"/>
-        <w:rPr>
-          <w:rFonts w:ascii="Arial" w:eastAsia="Lato" w:hAnsi="Arial" w:cs="Arial"/>
-          <w:color w:val="2D3B45"/>
-          <w:u w:color="000000"/>
-        </w:rPr>
-      </w:pPr>
-    </w:p>
-    <w:p>
-      <w:pPr>
-        <w:pStyle w:val="Default"/>
-        <w:spacing w:before="0" w:line="360" w:lineRule="auto"/>
-        <w:rPr>
-          <w:rFonts w:ascii="Arial" w:eastAsia="Lato" w:hAnsi="Arial" w:cs="Arial"/>
-          <w:color w:val="2D3B45"/>
-          <w:u w:val="single" w:color="000000"/>
-        </w:rPr>
-      </w:pPr>
-      <w:r>
-        <w:rPr>
-          <w:rFonts w:ascii="Arial" w:eastAsia="Lato" w:hAnsi="Arial" w:cs="Arial"/>
-          <w:color w:val="2D3B45"/>
-          <w:u w:val="single" w:color="000000"/>
-        </w:rPr>
-        <w:t>22</w:t>
-      </w:r>
-      <w:r>
-        <w:rPr>
-          <w:rFonts w:ascii="Arial" w:eastAsia="Lato" w:hAnsi="Arial" w:cs="Arial"/>
-          <w:color w:val="2D3B45"/>
-          <w:u w:val="single" w:color="000000"/>
-        </w:rPr>
-        <w:t>.05.2022</w:t>
+      <w:r>
+        <w:rPr>
+          <w:rFonts w:ascii="Arial" w:eastAsia="Lato" w:hAnsi="Arial" w:cs="Arial"/>
+          <w:color w:val="2D3B45"/>
+          <w:u w:color="000000"/>
+        </w:rPr>
+        <w:t xml:space="preserve">Sprint review </w:t>
+      </w:r>
+      <w:r>
+        <w:rPr>
+          <w:rFonts w:ascii="Arial" w:eastAsia="Lato" w:hAnsi="Arial" w:cs="Arial"/>
+          <w:color w:val="2D3B45"/>
+          <w:u w:color="000000"/>
+        </w:rPr>
+        <w:t xml:space="preserve">and </w:t>
+      </w:r>
+      <w:r>
+        <w:rPr>
+          <w:rFonts w:ascii="Arial" w:eastAsia="Lato" w:hAnsi="Arial" w:cs="Arial"/>
+          <w:color w:val="2D3B45"/>
+          <w:u w:color="000000"/>
+        </w:rPr>
+        <w:t>retrospective notes</w:t>
+      </w:r>
+      <w:r>
+        <w:rPr>
+          <w:rFonts w:ascii="Arial" w:eastAsia="Lato" w:hAnsi="Arial" w:cs="Arial"/>
+          <w:color w:val="2D3B45"/>
+          <w:u w:color="000000"/>
+        </w:rPr>
+        <w:t xml:space="preserve"> gathered.</w:t>
       </w:r>
     </w:p>
     <w:p>
@@ -662,6 +828,30 @@
           <w:u w:color="000000"/>
         </w:rPr>
       </w:pPr>
+      <w:r>
+        <w:rPr>
+          <w:rFonts w:ascii="Arial" w:eastAsia="Lato" w:hAnsi="Arial" w:cs="Arial"/>
+          <w:color w:val="2D3B45"/>
+          <w:u w:color="000000"/>
+        </w:rPr>
+        <w:t>Sprint #</w:t>
+      </w:r>
+      <w:r>
+        <w:rPr>
+          <w:rFonts w:ascii="Arial" w:eastAsia="Lato" w:hAnsi="Arial" w:cs="Arial"/>
+          <w:color w:val="2D3B45"/>
+          <w:u w:color="000000"/>
+        </w:rPr>
+        <w:t>2</w:t>
+      </w:r>
+      <w:r>
+        <w:rPr>
+          <w:rFonts w:ascii="Arial" w:eastAsia="Lato" w:hAnsi="Arial" w:cs="Arial"/>
+          <w:color w:val="2D3B45"/>
+          <w:u w:color="000000"/>
+        </w:rPr>
+        <w:t xml:space="preserve"> project management related documentation finalized by Pelin.</w:t>
+      </w:r>
     </w:p>
     <w:p>
       <w:pPr>
@@ -990,7 +1180,7 @@
   <w:abstractNum w:abstractNumId="3" w15:restartNumberingAfterBreak="0">
     <w:nsid w:val="40245602"/>
     <w:multiLevelType w:val="hybridMultilevel"/>
-    <w:tmpl w:val="FD1832DA"/>
+    <w:tmpl w:val="205E2742"/>
     <w:lvl w:ilvl="0" w:tplc="04090001">
       <w:start w:val="1"/>
       <w:numFmt w:val="bullet"/>
@@ -1103,7 +1293,7 @@
   <w:abstractNum w:abstractNumId="4" w15:restartNumberingAfterBreak="0">
     <w:nsid w:val="6510741B"/>
     <w:multiLevelType w:val="hybridMultilevel"/>
-    <w:tmpl w:val="10CCE808"/>
+    <w:tmpl w:val="1ABCED1A"/>
     <w:lvl w:ilvl="0" w:tplc="04090001">
       <w:start w:val="1"/>
       <w:numFmt w:val="bullet"/>

</xml_diff>